<commit_message>
Fixed issue where some people would have significantly more duty dates than others.
</commit_message>
<xml_diff>
--- a/backend/word_files/2020  Duty.docx
+++ b/backend/word_files/2020  Duty.docx
@@ -102,7 +102,7 @@
         <w:tc>
           <w:tcPr>
             <w:tcW w:type="dxa" w:w="1728"/>
-            <w:shd w:fill="ffffff"/>
+            <w:shd w:fill="B6CFFC"/>
           </w:tcPr>
           <w:p>
             <w:r>
@@ -113,7 +113,7 @@
         <w:tc>
           <w:tcPr>
             <w:tcW w:type="dxa" w:w="1728"/>
-            <w:shd w:fill="ffffff"/>
+            <w:shd w:fill="B6CFFC"/>
           </w:tcPr>
           <w:p>
             <w:r>
@@ -124,11 +124,11 @@
         <w:tc>
           <w:tcPr>
             <w:tcW w:type="dxa" w:w="1728"/>
-            <w:shd w:fill="ffffff"/>
+            <w:shd w:fill="B6CFFC"/>
           </w:tcPr>
           <w:p>
             <w:r>
-              <w:t>sef</w:t>
+              <w:t>test1</w:t>
             </w:r>
           </w:p>
         </w:tc>
@@ -136,14 +136,14 @@
           <w:tcPr>
             <w:tcW w:type="dxa" w:w="1728"/>
             <w:vMerge w:val="restart"/>
-            <w:shd w:fill="ffffff"/>
+            <w:shd w:fill="B6CFFC"/>
           </w:tcPr>
           <w:p/>
         </w:tc>
         <w:tc>
           <w:tcPr>
             <w:tcW w:type="dxa" w:w="1728"/>
-            <w:shd w:fill="ffffff"/>
+            <w:shd w:fill="B6CFFC"/>
           </w:tcPr>
           <w:p/>
         </w:tc>
@@ -175,7 +175,7 @@
           </w:tcPr>
           <w:p>
             <w:r>
-              <w:t>sef</w:t>
+              <w:t>test2</w:t>
             </w:r>
           </w:p>
         </w:tc>
@@ -197,7 +197,7 @@
         <w:tc>
           <w:tcPr>
             <w:tcW w:type="dxa" w:w="1728"/>
-            <w:shd w:fill="ffffff"/>
+            <w:shd w:fill="B6CFFC"/>
           </w:tcPr>
           <w:p>
             <w:r>
@@ -208,7 +208,7 @@
         <w:tc>
           <w:tcPr>
             <w:tcW w:type="dxa" w:w="1728"/>
-            <w:shd w:fill="ffffff"/>
+            <w:shd w:fill="B6CFFC"/>
           </w:tcPr>
           <w:p>
             <w:r>
@@ -219,11 +219,11 @@
         <w:tc>
           <w:tcPr>
             <w:tcW w:type="dxa" w:w="1728"/>
-            <w:shd w:fill="ffffff"/>
+            <w:shd w:fill="B6CFFC"/>
           </w:tcPr>
           <w:p>
             <w:r>
-              <w:t>sef</w:t>
+              <w:t>test1</w:t>
             </w:r>
           </w:p>
         </w:tc>
@@ -231,14 +231,14 @@
           <w:tcPr>
             <w:tcW w:type="dxa" w:w="1728"/>
             <w:vMerge w:val="restart"/>
-            <w:shd w:fill="ffffff"/>
+            <w:shd w:fill="B6CFFC"/>
           </w:tcPr>
           <w:p/>
         </w:tc>
         <w:tc>
           <w:tcPr>
             <w:tcW w:type="dxa" w:w="1728"/>
-            <w:shd w:fill="ffffff"/>
+            <w:shd w:fill="B6CFFC"/>
           </w:tcPr>
           <w:p/>
         </w:tc>
@@ -270,7 +270,7 @@
           </w:tcPr>
           <w:p>
             <w:r>
-              <w:t>sef</w:t>
+              <w:t>test3</w:t>
             </w:r>
           </w:p>
         </w:tc>
@@ -292,7 +292,7 @@
         <w:tc>
           <w:tcPr>
             <w:tcW w:type="dxa" w:w="1728"/>
-            <w:shd w:fill="ffffff"/>
+            <w:shd w:fill="B6CFFC"/>
           </w:tcPr>
           <w:p>
             <w:r>
@@ -303,7 +303,7 @@
         <w:tc>
           <w:tcPr>
             <w:tcW w:type="dxa" w:w="1728"/>
-            <w:shd w:fill="ffffff"/>
+            <w:shd w:fill="B6CFFC"/>
           </w:tcPr>
           <w:p>
             <w:r>
@@ -314,11 +314,11 @@
         <w:tc>
           <w:tcPr>
             <w:tcW w:type="dxa" w:w="1728"/>
-            <w:shd w:fill="ffffff"/>
+            <w:shd w:fill="B6CFFC"/>
           </w:tcPr>
           <w:p>
             <w:r>
-              <w:t>sef</w:t>
+              <w:t>test2</w:t>
             </w:r>
           </w:p>
         </w:tc>
@@ -326,14 +326,14 @@
           <w:tcPr>
             <w:tcW w:type="dxa" w:w="1728"/>
             <w:vMerge w:val="restart"/>
-            <w:shd w:fill="ffffff"/>
+            <w:shd w:fill="B6CFFC"/>
           </w:tcPr>
           <w:p/>
         </w:tc>
         <w:tc>
           <w:tcPr>
             <w:tcW w:type="dxa" w:w="1728"/>
-            <w:shd w:fill="ffffff"/>
+            <w:shd w:fill="B6CFFC"/>
           </w:tcPr>
           <w:p/>
         </w:tc>
@@ -365,7 +365,7 @@
           </w:tcPr>
           <w:p>
             <w:r>
-              <w:t>sef</w:t>
+              <w:t>test4</w:t>
             </w:r>
           </w:p>
         </w:tc>
@@ -387,7 +387,7 @@
         <w:tc>
           <w:tcPr>
             <w:tcW w:type="dxa" w:w="1728"/>
-            <w:shd w:fill="ffffff"/>
+            <w:shd w:fill="B6CFFC"/>
           </w:tcPr>
           <w:p>
             <w:r>
@@ -398,7 +398,7 @@
         <w:tc>
           <w:tcPr>
             <w:tcW w:type="dxa" w:w="1728"/>
-            <w:shd w:fill="ffffff"/>
+            <w:shd w:fill="B6CFFC"/>
           </w:tcPr>
           <w:p>
             <w:r>
@@ -409,11 +409,11 @@
         <w:tc>
           <w:tcPr>
             <w:tcW w:type="dxa" w:w="1728"/>
-            <w:shd w:fill="ffffff"/>
+            <w:shd w:fill="B6CFFC"/>
           </w:tcPr>
           <w:p>
             <w:r>
-              <w:t>sef</w:t>
+              <w:t>test3</w:t>
             </w:r>
           </w:p>
         </w:tc>
@@ -421,14 +421,14 @@
           <w:tcPr>
             <w:tcW w:type="dxa" w:w="1728"/>
             <w:vMerge w:val="restart"/>
-            <w:shd w:fill="ffffff"/>
+            <w:shd w:fill="B6CFFC"/>
           </w:tcPr>
           <w:p/>
         </w:tc>
         <w:tc>
           <w:tcPr>
             <w:tcW w:type="dxa" w:w="1728"/>
-            <w:shd w:fill="ffffff"/>
+            <w:shd w:fill="B6CFFC"/>
           </w:tcPr>
           <w:p/>
         </w:tc>
@@ -460,7 +460,7 @@
           </w:tcPr>
           <w:p>
             <w:r>
-              <w:t>sef</w:t>
+              <w:t>test5</w:t>
             </w:r>
           </w:p>
         </w:tc>
@@ -482,7 +482,7 @@
         <w:tc>
           <w:tcPr>
             <w:tcW w:type="dxa" w:w="1728"/>
-            <w:shd w:fill="ffffff"/>
+            <w:shd w:fill="B6CFFC"/>
           </w:tcPr>
           <w:p>
             <w:r>
@@ -493,7 +493,7 @@
         <w:tc>
           <w:tcPr>
             <w:tcW w:type="dxa" w:w="1728"/>
-            <w:shd w:fill="ffffff"/>
+            <w:shd w:fill="B6CFFC"/>
           </w:tcPr>
           <w:p>
             <w:r>
@@ -504,11 +504,11 @@
         <w:tc>
           <w:tcPr>
             <w:tcW w:type="dxa" w:w="1728"/>
-            <w:shd w:fill="ffffff"/>
+            <w:shd w:fill="B6CFFC"/>
           </w:tcPr>
           <w:p>
             <w:r>
-              <w:t>sef</w:t>
+              <w:t>test4</w:t>
             </w:r>
           </w:p>
         </w:tc>
@@ -516,14 +516,14 @@
           <w:tcPr>
             <w:tcW w:type="dxa" w:w="1728"/>
             <w:vMerge w:val="restart"/>
-            <w:shd w:fill="ffffff"/>
+            <w:shd w:fill="B6CFFC"/>
           </w:tcPr>
           <w:p/>
         </w:tc>
         <w:tc>
           <w:tcPr>
             <w:tcW w:type="dxa" w:w="1728"/>
-            <w:shd w:fill="ffffff"/>
+            <w:shd w:fill="B6CFFC"/>
           </w:tcPr>
           <w:p/>
         </w:tc>
@@ -555,7 +555,1337 @@
           </w:tcPr>
           <w:p>
             <w:r>
-              <w:t>sef</w:t>
+              <w:t>test6</w:t>
+            </w:r>
+          </w:p>
+        </w:tc>
+        <w:tc>
+          <w:tcPr>
+            <w:tcW w:type="dxa" w:w="1728"/>
+            <w:vMerge/>
+          </w:tcPr>
+          <w:p/>
+        </w:tc>
+        <w:tc>
+          <w:tcPr>
+            <w:tcW w:type="dxa" w:w="1728"/>
+          </w:tcPr>
+          <w:p/>
+        </w:tc>
+      </w:tr>
+      <w:tr>
+        <w:tc>
+          <w:tcPr>
+            <w:tcW w:type="dxa" w:w="1728"/>
+            <w:shd w:fill="B6CFFC"/>
+          </w:tcPr>
+          <w:p>
+            <w:r>
+              <w:t>Week 11</w:t>
+            </w:r>
+          </w:p>
+        </w:tc>
+        <w:tc>
+          <w:tcPr>
+            <w:tcW w:type="dxa" w:w="1728"/>
+            <w:shd w:fill="B6CFFC"/>
+          </w:tcPr>
+          <w:p>
+            <w:r>
+              <w:t>February 22 - February 25</w:t>
+            </w:r>
+          </w:p>
+        </w:tc>
+        <w:tc>
+          <w:tcPr>
+            <w:tcW w:type="dxa" w:w="1728"/>
+            <w:shd w:fill="B6CFFC"/>
+          </w:tcPr>
+          <w:p>
+            <w:r>
+              <w:t>test5</w:t>
+            </w:r>
+          </w:p>
+        </w:tc>
+        <w:tc>
+          <w:tcPr>
+            <w:tcW w:type="dxa" w:w="1728"/>
+            <w:vMerge w:val="restart"/>
+            <w:shd w:fill="B6CFFC"/>
+          </w:tcPr>
+          <w:p/>
+        </w:tc>
+        <w:tc>
+          <w:tcPr>
+            <w:tcW w:type="dxa" w:w="1728"/>
+            <w:shd w:fill="B6CFFC"/>
+          </w:tcPr>
+          <w:p/>
+        </w:tc>
+      </w:tr>
+      <w:tr>
+        <w:tc>
+          <w:tcPr>
+            <w:tcW w:type="dxa" w:w="1728"/>
+          </w:tcPr>
+          <w:p>
+            <w:r>
+              <w:t>Week 12</w:t>
+            </w:r>
+          </w:p>
+        </w:tc>
+        <w:tc>
+          <w:tcPr>
+            <w:tcW w:type="dxa" w:w="1728"/>
+          </w:tcPr>
+          <w:p>
+            <w:r>
+              <w:t>February 25 - March 1</w:t>
+            </w:r>
+          </w:p>
+        </w:tc>
+        <w:tc>
+          <w:tcPr>
+            <w:tcW w:type="dxa" w:w="1728"/>
+          </w:tcPr>
+          <w:p>
+            <w:r>
+              <w:t>test7</w:t>
+            </w:r>
+          </w:p>
+        </w:tc>
+        <w:tc>
+          <w:tcPr>
+            <w:tcW w:type="dxa" w:w="1728"/>
+            <w:vMerge/>
+          </w:tcPr>
+          <w:p/>
+        </w:tc>
+        <w:tc>
+          <w:tcPr>
+            <w:tcW w:type="dxa" w:w="1728"/>
+          </w:tcPr>
+          <w:p/>
+        </w:tc>
+      </w:tr>
+      <w:tr>
+        <w:tc>
+          <w:tcPr>
+            <w:tcW w:type="dxa" w:w="1728"/>
+            <w:shd w:fill="B6CFFC"/>
+          </w:tcPr>
+          <w:p>
+            <w:r>
+              <w:t>Week 13</w:t>
+            </w:r>
+          </w:p>
+        </w:tc>
+        <w:tc>
+          <w:tcPr>
+            <w:tcW w:type="dxa" w:w="1728"/>
+            <w:shd w:fill="B6CFFC"/>
+          </w:tcPr>
+          <w:p>
+            <w:r>
+              <w:t>March 1 - March 4</w:t>
+            </w:r>
+          </w:p>
+        </w:tc>
+        <w:tc>
+          <w:tcPr>
+            <w:tcW w:type="dxa" w:w="1728"/>
+            <w:shd w:fill="B6CFFC"/>
+          </w:tcPr>
+          <w:p>
+            <w:r>
+              <w:t>test6</w:t>
+            </w:r>
+          </w:p>
+        </w:tc>
+        <w:tc>
+          <w:tcPr>
+            <w:tcW w:type="dxa" w:w="1728"/>
+            <w:vMerge w:val="restart"/>
+            <w:shd w:fill="B6CFFC"/>
+          </w:tcPr>
+          <w:p/>
+        </w:tc>
+        <w:tc>
+          <w:tcPr>
+            <w:tcW w:type="dxa" w:w="1728"/>
+            <w:shd w:fill="B6CFFC"/>
+          </w:tcPr>
+          <w:p/>
+        </w:tc>
+      </w:tr>
+      <w:tr>
+        <w:tc>
+          <w:tcPr>
+            <w:tcW w:type="dxa" w:w="1728"/>
+          </w:tcPr>
+          <w:p>
+            <w:r>
+              <w:t>Week 14</w:t>
+            </w:r>
+          </w:p>
+        </w:tc>
+        <w:tc>
+          <w:tcPr>
+            <w:tcW w:type="dxa" w:w="1728"/>
+          </w:tcPr>
+          <w:p>
+            <w:r>
+              <w:t>March 4 - March 8</w:t>
+            </w:r>
+          </w:p>
+        </w:tc>
+        <w:tc>
+          <w:tcPr>
+            <w:tcW w:type="dxa" w:w="1728"/>
+          </w:tcPr>
+          <w:p>
+            <w:r>
+              <w:t>test8</w:t>
+            </w:r>
+          </w:p>
+        </w:tc>
+        <w:tc>
+          <w:tcPr>
+            <w:tcW w:type="dxa" w:w="1728"/>
+            <w:vMerge/>
+          </w:tcPr>
+          <w:p/>
+        </w:tc>
+        <w:tc>
+          <w:tcPr>
+            <w:tcW w:type="dxa" w:w="1728"/>
+          </w:tcPr>
+          <w:p/>
+        </w:tc>
+      </w:tr>
+      <w:tr>
+        <w:tc>
+          <w:tcPr>
+            <w:tcW w:type="dxa" w:w="1728"/>
+            <w:shd w:fill="B6CFFC"/>
+          </w:tcPr>
+          <w:p>
+            <w:r>
+              <w:t>Week 15</w:t>
+            </w:r>
+          </w:p>
+        </w:tc>
+        <w:tc>
+          <w:tcPr>
+            <w:tcW w:type="dxa" w:w="1728"/>
+            <w:shd w:fill="B6CFFC"/>
+          </w:tcPr>
+          <w:p>
+            <w:r>
+              <w:t>March 8 - March 11</w:t>
+            </w:r>
+          </w:p>
+        </w:tc>
+        <w:tc>
+          <w:tcPr>
+            <w:tcW w:type="dxa" w:w="1728"/>
+            <w:shd w:fill="B6CFFC"/>
+          </w:tcPr>
+          <w:p>
+            <w:r>
+              <w:t>test7</w:t>
+            </w:r>
+          </w:p>
+        </w:tc>
+        <w:tc>
+          <w:tcPr>
+            <w:tcW w:type="dxa" w:w="1728"/>
+            <w:vMerge w:val="restart"/>
+            <w:shd w:fill="B6CFFC"/>
+          </w:tcPr>
+          <w:p/>
+        </w:tc>
+        <w:tc>
+          <w:tcPr>
+            <w:tcW w:type="dxa" w:w="1728"/>
+            <w:shd w:fill="B6CFFC"/>
+          </w:tcPr>
+          <w:p/>
+        </w:tc>
+      </w:tr>
+      <w:tr>
+        <w:tc>
+          <w:tcPr>
+            <w:tcW w:type="dxa" w:w="1728"/>
+          </w:tcPr>
+          <w:p>
+            <w:r>
+              <w:t>Week 16</w:t>
+            </w:r>
+          </w:p>
+        </w:tc>
+        <w:tc>
+          <w:tcPr>
+            <w:tcW w:type="dxa" w:w="1728"/>
+          </w:tcPr>
+          <w:p>
+            <w:r>
+              <w:t>March 11 - March 15</w:t>
+            </w:r>
+          </w:p>
+        </w:tc>
+        <w:tc>
+          <w:tcPr>
+            <w:tcW w:type="dxa" w:w="1728"/>
+          </w:tcPr>
+          <w:p>
+            <w:r>
+              <w:t>test9</w:t>
+            </w:r>
+          </w:p>
+        </w:tc>
+        <w:tc>
+          <w:tcPr>
+            <w:tcW w:type="dxa" w:w="1728"/>
+            <w:vMerge/>
+          </w:tcPr>
+          <w:p/>
+        </w:tc>
+        <w:tc>
+          <w:tcPr>
+            <w:tcW w:type="dxa" w:w="1728"/>
+          </w:tcPr>
+          <w:p/>
+        </w:tc>
+      </w:tr>
+      <w:tr>
+        <w:tc>
+          <w:tcPr>
+            <w:tcW w:type="dxa" w:w="1728"/>
+            <w:shd w:fill="B6CFFC"/>
+          </w:tcPr>
+          <w:p>
+            <w:r>
+              <w:t>Week 17</w:t>
+            </w:r>
+          </w:p>
+        </w:tc>
+        <w:tc>
+          <w:tcPr>
+            <w:tcW w:type="dxa" w:w="1728"/>
+            <w:shd w:fill="B6CFFC"/>
+          </w:tcPr>
+          <w:p>
+            <w:r>
+              <w:t>March 15 - March 18</w:t>
+            </w:r>
+          </w:p>
+        </w:tc>
+        <w:tc>
+          <w:tcPr>
+            <w:tcW w:type="dxa" w:w="1728"/>
+            <w:shd w:fill="B6CFFC"/>
+          </w:tcPr>
+          <w:p>
+            <w:r>
+              <w:t>test8</w:t>
+            </w:r>
+          </w:p>
+        </w:tc>
+        <w:tc>
+          <w:tcPr>
+            <w:tcW w:type="dxa" w:w="1728"/>
+            <w:vMerge w:val="restart"/>
+            <w:shd w:fill="B6CFFC"/>
+          </w:tcPr>
+          <w:p/>
+        </w:tc>
+        <w:tc>
+          <w:tcPr>
+            <w:tcW w:type="dxa" w:w="1728"/>
+            <w:shd w:fill="B6CFFC"/>
+          </w:tcPr>
+          <w:p/>
+        </w:tc>
+      </w:tr>
+      <w:tr>
+        <w:tc>
+          <w:tcPr>
+            <w:tcW w:type="dxa" w:w="1728"/>
+          </w:tcPr>
+          <w:p>
+            <w:r>
+              <w:t>Week 18</w:t>
+            </w:r>
+          </w:p>
+        </w:tc>
+        <w:tc>
+          <w:tcPr>
+            <w:tcW w:type="dxa" w:w="1728"/>
+          </w:tcPr>
+          <w:p>
+            <w:r>
+              <w:t>March 18 - March 22</w:t>
+            </w:r>
+          </w:p>
+        </w:tc>
+        <w:tc>
+          <w:tcPr>
+            <w:tcW w:type="dxa" w:w="1728"/>
+          </w:tcPr>
+          <w:p>
+            <w:r>
+              <w:t>test10</w:t>
+            </w:r>
+          </w:p>
+        </w:tc>
+        <w:tc>
+          <w:tcPr>
+            <w:tcW w:type="dxa" w:w="1728"/>
+            <w:vMerge/>
+          </w:tcPr>
+          <w:p/>
+        </w:tc>
+        <w:tc>
+          <w:tcPr>
+            <w:tcW w:type="dxa" w:w="1728"/>
+          </w:tcPr>
+          <w:p/>
+        </w:tc>
+      </w:tr>
+      <w:tr>
+        <w:tc>
+          <w:tcPr>
+            <w:tcW w:type="dxa" w:w="1728"/>
+            <w:shd w:fill="B6CFFC"/>
+          </w:tcPr>
+          <w:p>
+            <w:r>
+              <w:t>Week 19</w:t>
+            </w:r>
+          </w:p>
+        </w:tc>
+        <w:tc>
+          <w:tcPr>
+            <w:tcW w:type="dxa" w:w="1728"/>
+            <w:shd w:fill="B6CFFC"/>
+          </w:tcPr>
+          <w:p>
+            <w:r>
+              <w:t>March 22 - March 25</w:t>
+            </w:r>
+          </w:p>
+        </w:tc>
+        <w:tc>
+          <w:tcPr>
+            <w:tcW w:type="dxa" w:w="1728"/>
+            <w:shd w:fill="B6CFFC"/>
+          </w:tcPr>
+          <w:p>
+            <w:r>
+              <w:t>test9</w:t>
+            </w:r>
+          </w:p>
+        </w:tc>
+        <w:tc>
+          <w:tcPr>
+            <w:tcW w:type="dxa" w:w="1728"/>
+            <w:vMerge w:val="restart"/>
+            <w:shd w:fill="B6CFFC"/>
+          </w:tcPr>
+          <w:p/>
+        </w:tc>
+        <w:tc>
+          <w:tcPr>
+            <w:tcW w:type="dxa" w:w="1728"/>
+            <w:shd w:fill="B6CFFC"/>
+          </w:tcPr>
+          <w:p/>
+        </w:tc>
+      </w:tr>
+      <w:tr>
+        <w:tc>
+          <w:tcPr>
+            <w:tcW w:type="dxa" w:w="1728"/>
+          </w:tcPr>
+          <w:p>
+            <w:r>
+              <w:t>Week 20</w:t>
+            </w:r>
+          </w:p>
+        </w:tc>
+        <w:tc>
+          <w:tcPr>
+            <w:tcW w:type="dxa" w:w="1728"/>
+          </w:tcPr>
+          <w:p>
+            <w:r>
+              <w:t>March 25 - March 29</w:t>
+            </w:r>
+          </w:p>
+        </w:tc>
+        <w:tc>
+          <w:tcPr>
+            <w:tcW w:type="dxa" w:w="1728"/>
+          </w:tcPr>
+          <w:p>
+            <w:r>
+              <w:t>test11</w:t>
+            </w:r>
+          </w:p>
+        </w:tc>
+        <w:tc>
+          <w:tcPr>
+            <w:tcW w:type="dxa" w:w="1728"/>
+            <w:vMerge/>
+          </w:tcPr>
+          <w:p/>
+        </w:tc>
+        <w:tc>
+          <w:tcPr>
+            <w:tcW w:type="dxa" w:w="1728"/>
+          </w:tcPr>
+          <w:p/>
+        </w:tc>
+      </w:tr>
+      <w:tr>
+        <w:tc>
+          <w:tcPr>
+            <w:tcW w:type="dxa" w:w="1728"/>
+            <w:shd w:fill="B6CFFC"/>
+          </w:tcPr>
+          <w:p>
+            <w:r>
+              <w:t>Week 21</w:t>
+            </w:r>
+          </w:p>
+        </w:tc>
+        <w:tc>
+          <w:tcPr>
+            <w:tcW w:type="dxa" w:w="1728"/>
+            <w:shd w:fill="B6CFFC"/>
+          </w:tcPr>
+          <w:p>
+            <w:r>
+              <w:t>March 29 - April 1</w:t>
+            </w:r>
+          </w:p>
+        </w:tc>
+        <w:tc>
+          <w:tcPr>
+            <w:tcW w:type="dxa" w:w="1728"/>
+            <w:shd w:fill="B6CFFC"/>
+          </w:tcPr>
+          <w:p>
+            <w:r>
+              <w:t>test10</w:t>
+            </w:r>
+          </w:p>
+        </w:tc>
+        <w:tc>
+          <w:tcPr>
+            <w:tcW w:type="dxa" w:w="1728"/>
+            <w:vMerge w:val="restart"/>
+            <w:shd w:fill="B6CFFC"/>
+          </w:tcPr>
+          <w:p/>
+        </w:tc>
+        <w:tc>
+          <w:tcPr>
+            <w:tcW w:type="dxa" w:w="1728"/>
+            <w:shd w:fill="B6CFFC"/>
+          </w:tcPr>
+          <w:p/>
+        </w:tc>
+      </w:tr>
+      <w:tr>
+        <w:tc>
+          <w:tcPr>
+            <w:tcW w:type="dxa" w:w="1728"/>
+          </w:tcPr>
+          <w:p>
+            <w:r>
+              <w:t>Week 22</w:t>
+            </w:r>
+          </w:p>
+        </w:tc>
+        <w:tc>
+          <w:tcPr>
+            <w:tcW w:type="dxa" w:w="1728"/>
+          </w:tcPr>
+          <w:p>
+            <w:r>
+              <w:t>April 1 - April 5</w:t>
+            </w:r>
+          </w:p>
+        </w:tc>
+        <w:tc>
+          <w:tcPr>
+            <w:tcW w:type="dxa" w:w="1728"/>
+          </w:tcPr>
+          <w:p>
+            <w:r>
+              <w:t>test12</w:t>
+            </w:r>
+          </w:p>
+        </w:tc>
+        <w:tc>
+          <w:tcPr>
+            <w:tcW w:type="dxa" w:w="1728"/>
+            <w:vMerge/>
+          </w:tcPr>
+          <w:p/>
+        </w:tc>
+        <w:tc>
+          <w:tcPr>
+            <w:tcW w:type="dxa" w:w="1728"/>
+          </w:tcPr>
+          <w:p/>
+        </w:tc>
+      </w:tr>
+      <w:tr>
+        <w:tc>
+          <w:tcPr>
+            <w:tcW w:type="dxa" w:w="1728"/>
+            <w:shd w:fill="B6CFFC"/>
+          </w:tcPr>
+          <w:p>
+            <w:r>
+              <w:t>Week 23</w:t>
+            </w:r>
+          </w:p>
+        </w:tc>
+        <w:tc>
+          <w:tcPr>
+            <w:tcW w:type="dxa" w:w="1728"/>
+            <w:shd w:fill="B6CFFC"/>
+          </w:tcPr>
+          <w:p>
+            <w:r>
+              <w:t>April 5 - April 8</w:t>
+            </w:r>
+          </w:p>
+        </w:tc>
+        <w:tc>
+          <w:tcPr>
+            <w:tcW w:type="dxa" w:w="1728"/>
+            <w:shd w:fill="B6CFFC"/>
+          </w:tcPr>
+          <w:p>
+            <w:r>
+              <w:t>test11</w:t>
+            </w:r>
+          </w:p>
+        </w:tc>
+        <w:tc>
+          <w:tcPr>
+            <w:tcW w:type="dxa" w:w="1728"/>
+            <w:vMerge w:val="restart"/>
+            <w:shd w:fill="B6CFFC"/>
+          </w:tcPr>
+          <w:p/>
+        </w:tc>
+        <w:tc>
+          <w:tcPr>
+            <w:tcW w:type="dxa" w:w="1728"/>
+            <w:shd w:fill="B6CFFC"/>
+          </w:tcPr>
+          <w:p/>
+        </w:tc>
+      </w:tr>
+      <w:tr>
+        <w:tc>
+          <w:tcPr>
+            <w:tcW w:type="dxa" w:w="1728"/>
+          </w:tcPr>
+          <w:p>
+            <w:r>
+              <w:t>Week 24</w:t>
+            </w:r>
+          </w:p>
+        </w:tc>
+        <w:tc>
+          <w:tcPr>
+            <w:tcW w:type="dxa" w:w="1728"/>
+          </w:tcPr>
+          <w:p>
+            <w:r>
+              <w:t>April 8 - April 12</w:t>
+            </w:r>
+          </w:p>
+        </w:tc>
+        <w:tc>
+          <w:tcPr>
+            <w:tcW w:type="dxa" w:w="1728"/>
+          </w:tcPr>
+          <w:p>
+            <w:r>
+              <w:t>test13</w:t>
+            </w:r>
+          </w:p>
+        </w:tc>
+        <w:tc>
+          <w:tcPr>
+            <w:tcW w:type="dxa" w:w="1728"/>
+            <w:vMerge/>
+          </w:tcPr>
+          <w:p/>
+        </w:tc>
+        <w:tc>
+          <w:tcPr>
+            <w:tcW w:type="dxa" w:w="1728"/>
+          </w:tcPr>
+          <w:p/>
+        </w:tc>
+      </w:tr>
+      <w:tr>
+        <w:tc>
+          <w:tcPr>
+            <w:tcW w:type="dxa" w:w="1728"/>
+            <w:shd w:fill="B6CFFC"/>
+          </w:tcPr>
+          <w:p>
+            <w:r>
+              <w:t>Week 25</w:t>
+            </w:r>
+          </w:p>
+        </w:tc>
+        <w:tc>
+          <w:tcPr>
+            <w:tcW w:type="dxa" w:w="1728"/>
+            <w:shd w:fill="B6CFFC"/>
+          </w:tcPr>
+          <w:p>
+            <w:r>
+              <w:t>April 12 - April 15</w:t>
+            </w:r>
+          </w:p>
+        </w:tc>
+        <w:tc>
+          <w:tcPr>
+            <w:tcW w:type="dxa" w:w="1728"/>
+            <w:shd w:fill="B6CFFC"/>
+          </w:tcPr>
+          <w:p>
+            <w:r>
+              <w:t>test12</w:t>
+            </w:r>
+          </w:p>
+        </w:tc>
+        <w:tc>
+          <w:tcPr>
+            <w:tcW w:type="dxa" w:w="1728"/>
+            <w:vMerge w:val="restart"/>
+            <w:shd w:fill="B6CFFC"/>
+          </w:tcPr>
+          <w:p/>
+        </w:tc>
+        <w:tc>
+          <w:tcPr>
+            <w:tcW w:type="dxa" w:w="1728"/>
+            <w:shd w:fill="B6CFFC"/>
+          </w:tcPr>
+          <w:p/>
+        </w:tc>
+      </w:tr>
+      <w:tr>
+        <w:tc>
+          <w:tcPr>
+            <w:tcW w:type="dxa" w:w="1728"/>
+          </w:tcPr>
+          <w:p>
+            <w:r>
+              <w:t>Week 26</w:t>
+            </w:r>
+          </w:p>
+        </w:tc>
+        <w:tc>
+          <w:tcPr>
+            <w:tcW w:type="dxa" w:w="1728"/>
+          </w:tcPr>
+          <w:p>
+            <w:r>
+              <w:t>April 15 - April 19</w:t>
+            </w:r>
+          </w:p>
+        </w:tc>
+        <w:tc>
+          <w:tcPr>
+            <w:tcW w:type="dxa" w:w="1728"/>
+          </w:tcPr>
+          <w:p>
+            <w:r>
+              <w:t>test14</w:t>
+            </w:r>
+          </w:p>
+        </w:tc>
+        <w:tc>
+          <w:tcPr>
+            <w:tcW w:type="dxa" w:w="1728"/>
+            <w:vMerge/>
+          </w:tcPr>
+          <w:p/>
+        </w:tc>
+        <w:tc>
+          <w:tcPr>
+            <w:tcW w:type="dxa" w:w="1728"/>
+          </w:tcPr>
+          <w:p/>
+        </w:tc>
+      </w:tr>
+      <w:tr>
+        <w:tc>
+          <w:tcPr>
+            <w:tcW w:type="dxa" w:w="1728"/>
+            <w:shd w:fill="B6CFFC"/>
+          </w:tcPr>
+          <w:p>
+            <w:r>
+              <w:t>Week 27</w:t>
+            </w:r>
+          </w:p>
+        </w:tc>
+        <w:tc>
+          <w:tcPr>
+            <w:tcW w:type="dxa" w:w="1728"/>
+            <w:shd w:fill="B6CFFC"/>
+          </w:tcPr>
+          <w:p>
+            <w:r>
+              <w:t>April 19 - April 22</w:t>
+            </w:r>
+          </w:p>
+        </w:tc>
+        <w:tc>
+          <w:tcPr>
+            <w:tcW w:type="dxa" w:w="1728"/>
+            <w:shd w:fill="B6CFFC"/>
+          </w:tcPr>
+          <w:p>
+            <w:r>
+              <w:t>test13</w:t>
+            </w:r>
+          </w:p>
+        </w:tc>
+        <w:tc>
+          <w:tcPr>
+            <w:tcW w:type="dxa" w:w="1728"/>
+            <w:vMerge w:val="restart"/>
+            <w:shd w:fill="B6CFFC"/>
+          </w:tcPr>
+          <w:p/>
+        </w:tc>
+        <w:tc>
+          <w:tcPr>
+            <w:tcW w:type="dxa" w:w="1728"/>
+            <w:shd w:fill="B6CFFC"/>
+          </w:tcPr>
+          <w:p/>
+        </w:tc>
+      </w:tr>
+      <w:tr>
+        <w:tc>
+          <w:tcPr>
+            <w:tcW w:type="dxa" w:w="1728"/>
+          </w:tcPr>
+          <w:p>
+            <w:r>
+              <w:t>Week 28</w:t>
+            </w:r>
+          </w:p>
+        </w:tc>
+        <w:tc>
+          <w:tcPr>
+            <w:tcW w:type="dxa" w:w="1728"/>
+          </w:tcPr>
+          <w:p>
+            <w:r>
+              <w:t>April 22 - April 26</w:t>
+            </w:r>
+          </w:p>
+        </w:tc>
+        <w:tc>
+          <w:tcPr>
+            <w:tcW w:type="dxa" w:w="1728"/>
+          </w:tcPr>
+          <w:p>
+            <w:r>
+              <w:t>test1</w:t>
+            </w:r>
+          </w:p>
+        </w:tc>
+        <w:tc>
+          <w:tcPr>
+            <w:tcW w:type="dxa" w:w="1728"/>
+            <w:vMerge/>
+          </w:tcPr>
+          <w:p/>
+        </w:tc>
+        <w:tc>
+          <w:tcPr>
+            <w:tcW w:type="dxa" w:w="1728"/>
+          </w:tcPr>
+          <w:p/>
+        </w:tc>
+      </w:tr>
+      <w:tr>
+        <w:tc>
+          <w:tcPr>
+            <w:tcW w:type="dxa" w:w="1728"/>
+            <w:shd w:fill="B6CFFC"/>
+          </w:tcPr>
+          <w:p>
+            <w:r>
+              <w:t>Week 29</w:t>
+            </w:r>
+          </w:p>
+        </w:tc>
+        <w:tc>
+          <w:tcPr>
+            <w:tcW w:type="dxa" w:w="1728"/>
+            <w:shd w:fill="B6CFFC"/>
+          </w:tcPr>
+          <w:p>
+            <w:r>
+              <w:t>April 26 - April 29</w:t>
+            </w:r>
+          </w:p>
+        </w:tc>
+        <w:tc>
+          <w:tcPr>
+            <w:tcW w:type="dxa" w:w="1728"/>
+            <w:shd w:fill="B6CFFC"/>
+          </w:tcPr>
+          <w:p>
+            <w:r>
+              <w:t>test14</w:t>
+            </w:r>
+          </w:p>
+        </w:tc>
+        <w:tc>
+          <w:tcPr>
+            <w:tcW w:type="dxa" w:w="1728"/>
+            <w:vMerge w:val="restart"/>
+            <w:shd w:fill="B6CFFC"/>
+          </w:tcPr>
+          <w:p/>
+        </w:tc>
+        <w:tc>
+          <w:tcPr>
+            <w:tcW w:type="dxa" w:w="1728"/>
+            <w:shd w:fill="B6CFFC"/>
+          </w:tcPr>
+          <w:p/>
+        </w:tc>
+      </w:tr>
+      <w:tr>
+        <w:tc>
+          <w:tcPr>
+            <w:tcW w:type="dxa" w:w="1728"/>
+          </w:tcPr>
+          <w:p>
+            <w:r>
+              <w:t>Week 30</w:t>
+            </w:r>
+          </w:p>
+        </w:tc>
+        <w:tc>
+          <w:tcPr>
+            <w:tcW w:type="dxa" w:w="1728"/>
+          </w:tcPr>
+          <w:p>
+            <w:r>
+              <w:t>April 29 - May 3</w:t>
+            </w:r>
+          </w:p>
+        </w:tc>
+        <w:tc>
+          <w:tcPr>
+            <w:tcW w:type="dxa" w:w="1728"/>
+          </w:tcPr>
+          <w:p>
+            <w:r>
+              <w:t>test2</w:t>
+            </w:r>
+          </w:p>
+        </w:tc>
+        <w:tc>
+          <w:tcPr>
+            <w:tcW w:type="dxa" w:w="1728"/>
+            <w:vMerge/>
+          </w:tcPr>
+          <w:p/>
+        </w:tc>
+        <w:tc>
+          <w:tcPr>
+            <w:tcW w:type="dxa" w:w="1728"/>
+          </w:tcPr>
+          <w:p/>
+        </w:tc>
+      </w:tr>
+      <w:tr>
+        <w:tc>
+          <w:tcPr>
+            <w:tcW w:type="dxa" w:w="1728"/>
+            <w:shd w:fill="B6CFFC"/>
+          </w:tcPr>
+          <w:p>
+            <w:r>
+              <w:t>Week 31</w:t>
+            </w:r>
+          </w:p>
+        </w:tc>
+        <w:tc>
+          <w:tcPr>
+            <w:tcW w:type="dxa" w:w="1728"/>
+            <w:shd w:fill="B6CFFC"/>
+          </w:tcPr>
+          <w:p>
+            <w:r>
+              <w:t>May 3 - May 6</w:t>
+            </w:r>
+          </w:p>
+        </w:tc>
+        <w:tc>
+          <w:tcPr>
+            <w:tcW w:type="dxa" w:w="1728"/>
+            <w:shd w:fill="B6CFFC"/>
+          </w:tcPr>
+          <w:p>
+            <w:r>
+              <w:t>test1</w:t>
+            </w:r>
+          </w:p>
+        </w:tc>
+        <w:tc>
+          <w:tcPr>
+            <w:tcW w:type="dxa" w:w="1728"/>
+            <w:vMerge w:val="restart"/>
+            <w:shd w:fill="B6CFFC"/>
+          </w:tcPr>
+          <w:p/>
+        </w:tc>
+        <w:tc>
+          <w:tcPr>
+            <w:tcW w:type="dxa" w:w="1728"/>
+            <w:shd w:fill="B6CFFC"/>
+          </w:tcPr>
+          <w:p/>
+        </w:tc>
+      </w:tr>
+      <w:tr>
+        <w:tc>
+          <w:tcPr>
+            <w:tcW w:type="dxa" w:w="1728"/>
+          </w:tcPr>
+          <w:p>
+            <w:r>
+              <w:t>Week 32</w:t>
+            </w:r>
+          </w:p>
+        </w:tc>
+        <w:tc>
+          <w:tcPr>
+            <w:tcW w:type="dxa" w:w="1728"/>
+          </w:tcPr>
+          <w:p>
+            <w:r>
+              <w:t>May 6 - May 10</w:t>
+            </w:r>
+          </w:p>
+        </w:tc>
+        <w:tc>
+          <w:tcPr>
+            <w:tcW w:type="dxa" w:w="1728"/>
+          </w:tcPr>
+          <w:p>
+            <w:r>
+              <w:t>test3</w:t>
+            </w:r>
+          </w:p>
+        </w:tc>
+        <w:tc>
+          <w:tcPr>
+            <w:tcW w:type="dxa" w:w="1728"/>
+            <w:vMerge/>
+          </w:tcPr>
+          <w:p/>
+        </w:tc>
+        <w:tc>
+          <w:tcPr>
+            <w:tcW w:type="dxa" w:w="1728"/>
+          </w:tcPr>
+          <w:p/>
+        </w:tc>
+      </w:tr>
+      <w:tr>
+        <w:tc>
+          <w:tcPr>
+            <w:tcW w:type="dxa" w:w="1728"/>
+            <w:shd w:fill="B6CFFC"/>
+          </w:tcPr>
+          <w:p>
+            <w:r>
+              <w:t>Week 33</w:t>
+            </w:r>
+          </w:p>
+        </w:tc>
+        <w:tc>
+          <w:tcPr>
+            <w:tcW w:type="dxa" w:w="1728"/>
+            <w:shd w:fill="B6CFFC"/>
+          </w:tcPr>
+          <w:p>
+            <w:r>
+              <w:t>May 10 - May 13</w:t>
+            </w:r>
+          </w:p>
+        </w:tc>
+        <w:tc>
+          <w:tcPr>
+            <w:tcW w:type="dxa" w:w="1728"/>
+            <w:shd w:fill="B6CFFC"/>
+          </w:tcPr>
+          <w:p>
+            <w:r>
+              <w:t>test2</w:t>
+            </w:r>
+          </w:p>
+        </w:tc>
+        <w:tc>
+          <w:tcPr>
+            <w:tcW w:type="dxa" w:w="1728"/>
+            <w:vMerge w:val="restart"/>
+            <w:shd w:fill="B6CFFC"/>
+          </w:tcPr>
+          <w:p/>
+        </w:tc>
+        <w:tc>
+          <w:tcPr>
+            <w:tcW w:type="dxa" w:w="1728"/>
+            <w:shd w:fill="B6CFFC"/>
+          </w:tcPr>
+          <w:p/>
+        </w:tc>
+      </w:tr>
+      <w:tr>
+        <w:tc>
+          <w:tcPr>
+            <w:tcW w:type="dxa" w:w="1728"/>
+          </w:tcPr>
+          <w:p>
+            <w:r>
+              <w:t>Week 34</w:t>
+            </w:r>
+          </w:p>
+        </w:tc>
+        <w:tc>
+          <w:tcPr>
+            <w:tcW w:type="dxa" w:w="1728"/>
+          </w:tcPr>
+          <w:p>
+            <w:r>
+              <w:t>May 13 - May 17</w:t>
+            </w:r>
+          </w:p>
+        </w:tc>
+        <w:tc>
+          <w:tcPr>
+            <w:tcW w:type="dxa" w:w="1728"/>
+          </w:tcPr>
+          <w:p>
+            <w:r>
+              <w:t>test4</w:t>
+            </w:r>
+          </w:p>
+        </w:tc>
+        <w:tc>
+          <w:tcPr>
+            <w:tcW w:type="dxa" w:w="1728"/>
+            <w:vMerge/>
+          </w:tcPr>
+          <w:p/>
+        </w:tc>
+        <w:tc>
+          <w:tcPr>
+            <w:tcW w:type="dxa" w:w="1728"/>
+          </w:tcPr>
+          <w:p/>
+        </w:tc>
+      </w:tr>
+      <w:tr>
+        <w:tc>
+          <w:tcPr>
+            <w:tcW w:type="dxa" w:w="1728"/>
+            <w:shd w:fill="B6CFFC"/>
+          </w:tcPr>
+          <w:p>
+            <w:r>
+              <w:t>Week 35</w:t>
+            </w:r>
+          </w:p>
+        </w:tc>
+        <w:tc>
+          <w:tcPr>
+            <w:tcW w:type="dxa" w:w="1728"/>
+            <w:shd w:fill="B6CFFC"/>
+          </w:tcPr>
+          <w:p>
+            <w:r>
+              <w:t>May 17 - May 20</w:t>
+            </w:r>
+          </w:p>
+        </w:tc>
+        <w:tc>
+          <w:tcPr>
+            <w:tcW w:type="dxa" w:w="1728"/>
+            <w:shd w:fill="B6CFFC"/>
+          </w:tcPr>
+          <w:p>
+            <w:r>
+              <w:t>test3</w:t>
+            </w:r>
+          </w:p>
+        </w:tc>
+        <w:tc>
+          <w:tcPr>
+            <w:tcW w:type="dxa" w:w="1728"/>
+            <w:vMerge w:val="restart"/>
+            <w:shd w:fill="B6CFFC"/>
+          </w:tcPr>
+          <w:p/>
+        </w:tc>
+        <w:tc>
+          <w:tcPr>
+            <w:tcW w:type="dxa" w:w="1728"/>
+            <w:shd w:fill="B6CFFC"/>
+          </w:tcPr>
+          <w:p/>
+        </w:tc>
+      </w:tr>
+      <w:tr>
+        <w:tc>
+          <w:tcPr>
+            <w:tcW w:type="dxa" w:w="1728"/>
+          </w:tcPr>
+          <w:p>
+            <w:r>
+              <w:t>Week 36</w:t>
+            </w:r>
+          </w:p>
+        </w:tc>
+        <w:tc>
+          <w:tcPr>
+            <w:tcW w:type="dxa" w:w="1728"/>
+          </w:tcPr>
+          <w:p>
+            <w:r>
+              <w:t>May 20 - May 24</w:t>
+            </w:r>
+          </w:p>
+        </w:tc>
+        <w:tc>
+          <w:tcPr>
+            <w:tcW w:type="dxa" w:w="1728"/>
+          </w:tcPr>
+          <w:p>
+            <w:r>
+              <w:t>test5</w:t>
+            </w:r>
+          </w:p>
+        </w:tc>
+        <w:tc>
+          <w:tcPr>
+            <w:tcW w:type="dxa" w:w="1728"/>
+            <w:vMerge/>
+          </w:tcPr>
+          <w:p/>
+        </w:tc>
+        <w:tc>
+          <w:tcPr>
+            <w:tcW w:type="dxa" w:w="1728"/>
+          </w:tcPr>
+          <w:p/>
+        </w:tc>
+      </w:tr>
+      <w:tr>
+        <w:tc>
+          <w:tcPr>
+            <w:tcW w:type="dxa" w:w="1728"/>
+            <w:shd w:fill="B6CFFC"/>
+          </w:tcPr>
+          <w:p>
+            <w:r>
+              <w:t>Week 37</w:t>
+            </w:r>
+          </w:p>
+        </w:tc>
+        <w:tc>
+          <w:tcPr>
+            <w:tcW w:type="dxa" w:w="1728"/>
+            <w:shd w:fill="B6CFFC"/>
+          </w:tcPr>
+          <w:p>
+            <w:r>
+              <w:t>May 24 - May 27</w:t>
+            </w:r>
+          </w:p>
+        </w:tc>
+        <w:tc>
+          <w:tcPr>
+            <w:tcW w:type="dxa" w:w="1728"/>
+            <w:shd w:fill="B6CFFC"/>
+          </w:tcPr>
+          <w:p>
+            <w:r>
+              <w:t>test4</w:t>
+            </w:r>
+          </w:p>
+        </w:tc>
+        <w:tc>
+          <w:tcPr>
+            <w:tcW w:type="dxa" w:w="1728"/>
+            <w:vMerge w:val="restart"/>
+            <w:shd w:fill="B6CFFC"/>
+          </w:tcPr>
+          <w:p/>
+        </w:tc>
+        <w:tc>
+          <w:tcPr>
+            <w:tcW w:type="dxa" w:w="1728"/>
+            <w:shd w:fill="B6CFFC"/>
+          </w:tcPr>
+          <w:p/>
+        </w:tc>
+      </w:tr>
+      <w:tr>
+        <w:tc>
+          <w:tcPr>
+            <w:tcW w:type="dxa" w:w="1728"/>
+          </w:tcPr>
+          <w:p>
+            <w:r>
+              <w:t>Week 38</w:t>
+            </w:r>
+          </w:p>
+        </w:tc>
+        <w:tc>
+          <w:tcPr>
+            <w:tcW w:type="dxa" w:w="1728"/>
+          </w:tcPr>
+          <w:p>
+            <w:r>
+              <w:t>May 27 - May 31</w:t>
+            </w:r>
+          </w:p>
+        </w:tc>
+        <w:tc>
+          <w:tcPr>
+            <w:tcW w:type="dxa" w:w="1728"/>
+          </w:tcPr>
+          <w:p>
+            <w:r>
+              <w:t>test6</w:t>
             </w:r>
           </w:p>
         </w:tc>

</xml_diff>

<commit_message>
Added total duty dates table for RD output
</commit_message>
<xml_diff>
--- a/backend/word_files/2020  Duty.docx
+++ b/backend/word_files/2020  Duty.docx
@@ -19,7 +19,6 @@
         <w:tc>
           <w:tcPr>
             <w:tcW w:type="dxa" w:w="1728"/>
-            <w:shd w:fill="5b95f9"/>
           </w:tcPr>
           <w:p/>
           <w:p>
@@ -36,7 +35,6 @@
           <w:tcPr>
             <w:tcW w:type="dxa" w:w="3600"/>
             <w:vAlign w:val="center"/>
-            <w:shd w:fill="5b95f9"/>
           </w:tcPr>
           <w:p/>
           <w:p>
@@ -52,7 +50,6 @@
         <w:tc>
           <w:tcPr>
             <w:tcW w:type="dxa" w:w="1728"/>
-            <w:shd w:fill="5b95f9"/>
           </w:tcPr>
           <w:p/>
           <w:p>
@@ -1904,6 +1901,578 @@
         </w:tc>
       </w:tr>
     </w:tbl>
+    <w:p>
+      <w:r>
+        <w:br w:type="page"/>
+      </w:r>
+    </w:p>
+    <w:tbl>
+      <w:tblPr>
+        <w:tblStyle w:val="TableGrid"/>
+        <w:tblW w:type="auto" w:w="0"/>
+        <w:tblLook w:firstColumn="1" w:firstRow="1" w:lastColumn="0" w:lastRow="0" w:noHBand="0" w:noVBand="1" w:val="04A0"/>
+      </w:tblPr>
+      <w:tblGrid>
+        <w:gridCol w:w="2880"/>
+        <w:gridCol w:w="2880"/>
+        <w:gridCol w:w="2880"/>
+      </w:tblGrid>
+      <w:tr>
+        <w:tc>
+          <w:tcPr>
+            <w:tcW w:type="dxa" w:w="2880"/>
+            <w:shd w:fill="5b95f9"/>
+          </w:tcPr>
+          <w:p/>
+          <w:p>
+            <w:pPr>
+              <w:jc w:val="center"/>
+            </w:pPr>
+            <w:r>
+              <w:t>Name</w:t>
+              <w:br/>
+            </w:r>
+          </w:p>
+        </w:tc>
+        <w:tc>
+          <w:tcPr>
+            <w:tcW w:type="dxa" w:w="3600"/>
+            <w:vAlign w:val="center"/>
+            <w:shd w:fill="5b95f9"/>
+          </w:tcPr>
+          <w:p/>
+          <w:p>
+            <w:pPr>
+              <w:jc w:val="center"/>
+            </w:pPr>
+            <w:r>
+              <w:t>Weekdays</w:t>
+              <w:br/>
+            </w:r>
+          </w:p>
+        </w:tc>
+        <w:tc>
+          <w:tcPr>
+            <w:tcW w:type="dxa" w:w="2880"/>
+            <w:shd w:fill="5b95f9"/>
+          </w:tcPr>
+          <w:p/>
+          <w:p>
+            <w:pPr>
+              <w:jc w:val="center"/>
+            </w:pPr>
+            <w:r>
+              <w:t>Weekends</w:t>
+              <w:br/>
+            </w:r>
+          </w:p>
+        </w:tc>
+      </w:tr>
+      <w:tr>
+        <w:tc>
+          <w:tcPr>
+            <w:tcW w:type="dxa" w:w="2880"/>
+            <w:shd w:fill="B6CFFC"/>
+          </w:tcPr>
+          <w:p>
+            <w:r>
+              <w:t>test1</w:t>
+            </w:r>
+          </w:p>
+        </w:tc>
+        <w:tc>
+          <w:tcPr>
+            <w:tcW w:type="dxa" w:w="2880"/>
+            <w:shd w:fill="B6CFFC"/>
+          </w:tcPr>
+          <w:p>
+            <w:r>
+              <w:t>2</w:t>
+            </w:r>
+          </w:p>
+        </w:tc>
+        <w:tc>
+          <w:tcPr>
+            <w:tcW w:type="dxa" w:w="2880"/>
+            <w:shd w:fill="B6CFFC"/>
+          </w:tcPr>
+          <w:p>
+            <w:r>
+              <w:t>2</w:t>
+            </w:r>
+          </w:p>
+        </w:tc>
+      </w:tr>
+      <w:tr>
+        <w:tc>
+          <w:tcPr>
+            <w:tcW w:type="dxa" w:w="2880"/>
+          </w:tcPr>
+          <w:p>
+            <w:r>
+              <w:t>test2</w:t>
+            </w:r>
+          </w:p>
+        </w:tc>
+        <w:tc>
+          <w:tcPr>
+            <w:tcW w:type="dxa" w:w="2880"/>
+          </w:tcPr>
+          <w:p>
+            <w:r>
+              <w:t>2</w:t>
+            </w:r>
+          </w:p>
+        </w:tc>
+        <w:tc>
+          <w:tcPr>
+            <w:tcW w:type="dxa" w:w="2880"/>
+          </w:tcPr>
+          <w:p>
+            <w:r>
+              <w:t>2</w:t>
+            </w:r>
+          </w:p>
+        </w:tc>
+      </w:tr>
+      <w:tr>
+        <w:tc>
+          <w:tcPr>
+            <w:tcW w:type="dxa" w:w="2880"/>
+            <w:shd w:fill="B6CFFC"/>
+          </w:tcPr>
+          <w:p>
+            <w:r>
+              <w:t>test3</w:t>
+            </w:r>
+          </w:p>
+        </w:tc>
+        <w:tc>
+          <w:tcPr>
+            <w:tcW w:type="dxa" w:w="2880"/>
+            <w:shd w:fill="B6CFFC"/>
+          </w:tcPr>
+          <w:p>
+            <w:r>
+              <w:t>2</w:t>
+            </w:r>
+          </w:p>
+        </w:tc>
+        <w:tc>
+          <w:tcPr>
+            <w:tcW w:type="dxa" w:w="2880"/>
+            <w:shd w:fill="B6CFFC"/>
+          </w:tcPr>
+          <w:p>
+            <w:r>
+              <w:t>2</w:t>
+            </w:r>
+          </w:p>
+        </w:tc>
+      </w:tr>
+      <w:tr>
+        <w:tc>
+          <w:tcPr>
+            <w:tcW w:type="dxa" w:w="2880"/>
+          </w:tcPr>
+          <w:p>
+            <w:r>
+              <w:t>test4</w:t>
+            </w:r>
+          </w:p>
+        </w:tc>
+        <w:tc>
+          <w:tcPr>
+            <w:tcW w:type="dxa" w:w="2880"/>
+          </w:tcPr>
+          <w:p>
+            <w:r>
+              <w:t>2</w:t>
+            </w:r>
+          </w:p>
+        </w:tc>
+        <w:tc>
+          <w:tcPr>
+            <w:tcW w:type="dxa" w:w="2880"/>
+          </w:tcPr>
+          <w:p>
+            <w:r>
+              <w:t>2</w:t>
+            </w:r>
+          </w:p>
+        </w:tc>
+      </w:tr>
+      <w:tr>
+        <w:tc>
+          <w:tcPr>
+            <w:tcW w:type="dxa" w:w="2880"/>
+            <w:shd w:fill="B6CFFC"/>
+          </w:tcPr>
+          <w:p>
+            <w:r>
+              <w:t>test5</w:t>
+            </w:r>
+          </w:p>
+        </w:tc>
+        <w:tc>
+          <w:tcPr>
+            <w:tcW w:type="dxa" w:w="2880"/>
+            <w:shd w:fill="B6CFFC"/>
+          </w:tcPr>
+          <w:p>
+            <w:r>
+              <w:t>2</w:t>
+            </w:r>
+          </w:p>
+        </w:tc>
+        <w:tc>
+          <w:tcPr>
+            <w:tcW w:type="dxa" w:w="2880"/>
+            <w:shd w:fill="B6CFFC"/>
+          </w:tcPr>
+          <w:p>
+            <w:r>
+              <w:t>1</w:t>
+            </w:r>
+          </w:p>
+        </w:tc>
+      </w:tr>
+      <w:tr>
+        <w:tc>
+          <w:tcPr>
+            <w:tcW w:type="dxa" w:w="2880"/>
+          </w:tcPr>
+          <w:p>
+            <w:r>
+              <w:t>test6</w:t>
+            </w:r>
+          </w:p>
+        </w:tc>
+        <w:tc>
+          <w:tcPr>
+            <w:tcW w:type="dxa" w:w="2880"/>
+          </w:tcPr>
+          <w:p>
+            <w:r>
+              <w:t>2</w:t>
+            </w:r>
+          </w:p>
+        </w:tc>
+        <w:tc>
+          <w:tcPr>
+            <w:tcW w:type="dxa" w:w="2880"/>
+          </w:tcPr>
+          <w:p>
+            <w:r>
+              <w:t>1</w:t>
+            </w:r>
+          </w:p>
+        </w:tc>
+      </w:tr>
+      <w:tr>
+        <w:tc>
+          <w:tcPr>
+            <w:tcW w:type="dxa" w:w="2880"/>
+            <w:shd w:fill="B6CFFC"/>
+          </w:tcPr>
+          <w:p>
+            <w:r>
+              <w:t>test7</w:t>
+            </w:r>
+          </w:p>
+        </w:tc>
+        <w:tc>
+          <w:tcPr>
+            <w:tcW w:type="dxa" w:w="2880"/>
+            <w:shd w:fill="B6CFFC"/>
+          </w:tcPr>
+          <w:p>
+            <w:r>
+              <w:t>1</w:t>
+            </w:r>
+          </w:p>
+        </w:tc>
+        <w:tc>
+          <w:tcPr>
+            <w:tcW w:type="dxa" w:w="2880"/>
+            <w:shd w:fill="B6CFFC"/>
+          </w:tcPr>
+          <w:p>
+            <w:r>
+              <w:t>1</w:t>
+            </w:r>
+          </w:p>
+        </w:tc>
+      </w:tr>
+      <w:tr>
+        <w:tc>
+          <w:tcPr>
+            <w:tcW w:type="dxa" w:w="2880"/>
+          </w:tcPr>
+          <w:p>
+            <w:r>
+              <w:t>test8</w:t>
+            </w:r>
+          </w:p>
+        </w:tc>
+        <w:tc>
+          <w:tcPr>
+            <w:tcW w:type="dxa" w:w="2880"/>
+          </w:tcPr>
+          <w:p>
+            <w:r>
+              <w:t>1</w:t>
+            </w:r>
+          </w:p>
+        </w:tc>
+        <w:tc>
+          <w:tcPr>
+            <w:tcW w:type="dxa" w:w="2880"/>
+          </w:tcPr>
+          <w:p>
+            <w:r>
+              <w:t>1</w:t>
+            </w:r>
+          </w:p>
+        </w:tc>
+      </w:tr>
+      <w:tr>
+        <w:tc>
+          <w:tcPr>
+            <w:tcW w:type="dxa" w:w="2880"/>
+            <w:shd w:fill="B6CFFC"/>
+          </w:tcPr>
+          <w:p>
+            <w:r>
+              <w:t>test9</w:t>
+            </w:r>
+          </w:p>
+        </w:tc>
+        <w:tc>
+          <w:tcPr>
+            <w:tcW w:type="dxa" w:w="2880"/>
+            <w:shd w:fill="B6CFFC"/>
+          </w:tcPr>
+          <w:p>
+            <w:r>
+              <w:t>1</w:t>
+            </w:r>
+          </w:p>
+        </w:tc>
+        <w:tc>
+          <w:tcPr>
+            <w:tcW w:type="dxa" w:w="2880"/>
+            <w:shd w:fill="B6CFFC"/>
+          </w:tcPr>
+          <w:p>
+            <w:r>
+              <w:t>1</w:t>
+            </w:r>
+          </w:p>
+        </w:tc>
+      </w:tr>
+      <w:tr>
+        <w:tc>
+          <w:tcPr>
+            <w:tcW w:type="dxa" w:w="2880"/>
+          </w:tcPr>
+          <w:p>
+            <w:r>
+              <w:t>test10</w:t>
+            </w:r>
+          </w:p>
+        </w:tc>
+        <w:tc>
+          <w:tcPr>
+            <w:tcW w:type="dxa" w:w="2880"/>
+          </w:tcPr>
+          <w:p>
+            <w:r>
+              <w:t>1</w:t>
+            </w:r>
+          </w:p>
+        </w:tc>
+        <w:tc>
+          <w:tcPr>
+            <w:tcW w:type="dxa" w:w="2880"/>
+          </w:tcPr>
+          <w:p>
+            <w:r>
+              <w:t>1</w:t>
+            </w:r>
+          </w:p>
+        </w:tc>
+      </w:tr>
+      <w:tr>
+        <w:tc>
+          <w:tcPr>
+            <w:tcW w:type="dxa" w:w="2880"/>
+            <w:shd w:fill="B6CFFC"/>
+          </w:tcPr>
+          <w:p>
+            <w:r>
+              <w:t>test11</w:t>
+            </w:r>
+          </w:p>
+        </w:tc>
+        <w:tc>
+          <w:tcPr>
+            <w:tcW w:type="dxa" w:w="2880"/>
+            <w:shd w:fill="B6CFFC"/>
+          </w:tcPr>
+          <w:p>
+            <w:r>
+              <w:t>1</w:t>
+            </w:r>
+          </w:p>
+        </w:tc>
+        <w:tc>
+          <w:tcPr>
+            <w:tcW w:type="dxa" w:w="2880"/>
+            <w:shd w:fill="B6CFFC"/>
+          </w:tcPr>
+          <w:p>
+            <w:r>
+              <w:t>1</w:t>
+            </w:r>
+          </w:p>
+        </w:tc>
+      </w:tr>
+      <w:tr>
+        <w:tc>
+          <w:tcPr>
+            <w:tcW w:type="dxa" w:w="2880"/>
+          </w:tcPr>
+          <w:p>
+            <w:r>
+              <w:t>test12</w:t>
+            </w:r>
+          </w:p>
+        </w:tc>
+        <w:tc>
+          <w:tcPr>
+            <w:tcW w:type="dxa" w:w="2880"/>
+          </w:tcPr>
+          <w:p>
+            <w:r>
+              <w:t>1</w:t>
+            </w:r>
+          </w:p>
+        </w:tc>
+        <w:tc>
+          <w:tcPr>
+            <w:tcW w:type="dxa" w:w="2880"/>
+          </w:tcPr>
+          <w:p>
+            <w:r>
+              <w:t>1</w:t>
+            </w:r>
+          </w:p>
+        </w:tc>
+      </w:tr>
+      <w:tr>
+        <w:tc>
+          <w:tcPr>
+            <w:tcW w:type="dxa" w:w="2880"/>
+            <w:shd w:fill="B6CFFC"/>
+          </w:tcPr>
+          <w:p>
+            <w:r>
+              <w:t>test13</w:t>
+            </w:r>
+          </w:p>
+        </w:tc>
+        <w:tc>
+          <w:tcPr>
+            <w:tcW w:type="dxa" w:w="2880"/>
+            <w:shd w:fill="B6CFFC"/>
+          </w:tcPr>
+          <w:p>
+            <w:r>
+              <w:t>1</w:t>
+            </w:r>
+          </w:p>
+        </w:tc>
+        <w:tc>
+          <w:tcPr>
+            <w:tcW w:type="dxa" w:w="2880"/>
+            <w:shd w:fill="B6CFFC"/>
+          </w:tcPr>
+          <w:p>
+            <w:r>
+              <w:t>1</w:t>
+            </w:r>
+          </w:p>
+        </w:tc>
+      </w:tr>
+      <w:tr>
+        <w:tc>
+          <w:tcPr>
+            <w:tcW w:type="dxa" w:w="2880"/>
+          </w:tcPr>
+          <w:p>
+            <w:r>
+              <w:t>test14</w:t>
+            </w:r>
+          </w:p>
+        </w:tc>
+        <w:tc>
+          <w:tcPr>
+            <w:tcW w:type="dxa" w:w="2880"/>
+          </w:tcPr>
+          <w:p>
+            <w:r>
+              <w:t>1</w:t>
+            </w:r>
+          </w:p>
+        </w:tc>
+        <w:tc>
+          <w:tcPr>
+            <w:tcW w:type="dxa" w:w="2880"/>
+          </w:tcPr>
+          <w:p>
+            <w:r>
+              <w:t>1</w:t>
+            </w:r>
+          </w:p>
+        </w:tc>
+      </w:tr>
+      <w:tr>
+        <w:tc>
+          <w:tcPr>
+            <w:tcW w:type="dxa" w:w="2880"/>
+            <w:shd w:fill="B6CFFC"/>
+          </w:tcPr>
+          <w:p>
+            <w:r>
+              <w:t>unable to assign</w:t>
+            </w:r>
+          </w:p>
+        </w:tc>
+        <w:tc>
+          <w:tcPr>
+            <w:tcW w:type="dxa" w:w="2880"/>
+            <w:shd w:fill="B6CFFC"/>
+          </w:tcPr>
+          <w:p>
+            <w:r>
+              <w:t>0</w:t>
+            </w:r>
+          </w:p>
+        </w:tc>
+        <w:tc>
+          <w:tcPr>
+            <w:tcW w:type="dxa" w:w="2880"/>
+            <w:shd w:fill="B6CFFC"/>
+          </w:tcPr>
+          <w:p>
+            <w:r>
+              <w:t>0</w:t>
+            </w:r>
+          </w:p>
+        </w:tc>
+      </w:tr>
+    </w:tbl>
     <w:sectPr>
       <w:pgSz w:w="12240" w:h="15840"/>
       <w:pgMar w:top="1440" w:right="1800" w:bottom="1440" w:left="1800" w:header="720" w:footer="720" w:gutter="0"/>

</xml_diff>